<commit_message>
Continuando Estudo de Viabilidade
</commit_message>
<xml_diff>
--- a/Matérias 6º Período-2021/Gestão de Projetos/PrimeiroBimestre/EstudoDeViabilidade.docx
+++ b/Matérias 6º Período-2021/Gestão de Projetos/PrimeiroBimestre/EstudoDeViabilidade.docx
@@ -743,7 +743,7 @@
           <w:docPartGallery w:val="Table of Contents"/>
           <w:docPartUnique w:val="true"/>
         </w:docPartObj>
-        <w:id w:val="2135888906"/>
+        <w:id w:val="558694742"/>
       </w:sdtPr>
       <w:sdtContent>
         <w:p>
@@ -813,8 +813,8 @@
           <w:szCs w:val="24"/>
         </w:rPr>
       </w:pPr>
-      <w:bookmarkStart w:id="0" w:name="_Toc80520477"/>
-      <w:bookmarkStart w:id="1" w:name="_Toc80521694"/>
+      <w:bookmarkStart w:id="0" w:name="_Toc80521694"/>
+      <w:bookmarkStart w:id="1" w:name="_Toc80520477"/>
       <w:r>
         <w:rPr>
           <w:rFonts w:eastAsia="Arial" w:cs="Arial" w:ascii="Arial" w:hAnsi="Arial"/>
@@ -916,8 +916,8 @@
           <w:szCs w:val="24"/>
         </w:rPr>
       </w:pPr>
-      <w:bookmarkStart w:id="2" w:name="_Toc80520478"/>
-      <w:bookmarkStart w:id="3" w:name="_Toc80521695"/>
+      <w:bookmarkStart w:id="2" w:name="_Toc80521695"/>
+      <w:bookmarkStart w:id="3" w:name="_Toc80520478"/>
       <w:r>
         <w:rPr>
           <w:rFonts w:eastAsia="Arial" w:cs="Arial" w:ascii="Arial" w:hAnsi="Arial"/>
@@ -1046,8 +1046,8 @@
         </w:rPr>
         <w:t>3</w:t>
       </w:r>
-      <w:bookmarkStart w:id="4" w:name="_Toc805204781"/>
-      <w:bookmarkStart w:id="5" w:name="_Toc805216951"/>
+      <w:bookmarkStart w:id="4" w:name="_Toc805216951"/>
+      <w:bookmarkStart w:id="5" w:name="_Toc805204781"/>
       <w:r>
         <w:rPr>
           <w:rFonts w:eastAsia="Arial" w:cs="Arial" w:ascii="Arial" w:hAnsi="Arial"/>
@@ -1445,6 +1445,1093 @@
           <w:szCs w:val="24"/>
         </w:rPr>
         <w:t>Para a criação do aplicativo mobile será utilizado o framework React Native.</w:t>
+      </w:r>
+    </w:p>
+    <w:p>
+      <w:pPr>
+        <w:pStyle w:val="Normal"/>
+        <w:spacing w:before="0" w:after="160"/>
+        <w:rPr>
+          <w:b w:val="false"/>
+          <w:b w:val="false"/>
+          <w:bCs w:val="false"/>
+        </w:rPr>
+      </w:pPr>
+      <w:r>
+        <w:rPr/>
+      </w:r>
+    </w:p>
+    <w:p>
+      <w:pPr>
+        <w:pStyle w:val="Ttulo1"/>
+        <w:rPr>
+          <w:rFonts w:ascii="Arial" w:hAnsi="Arial"/>
+          <w:b/>
+          <w:b/>
+          <w:bCs/>
+          <w:color w:val="000000"/>
+          <w:sz w:val="24"/>
+          <w:szCs w:val="24"/>
+        </w:rPr>
+      </w:pPr>
+      <w:r>
+        <w:rPr>
+          <w:rFonts w:ascii="Arial" w:hAnsi="Arial"/>
+          <w:b/>
+          <w:bCs/>
+          <w:color w:val="000000"/>
+          <w:sz w:val="24"/>
+          <w:szCs w:val="24"/>
+        </w:rPr>
+        <w:t>4. ANÁLISE SWOT</w:t>
+      </w:r>
+    </w:p>
+    <w:p>
+      <w:pPr>
+        <w:pStyle w:val="Normal"/>
+        <w:rPr>
+          <w:rFonts w:ascii="Arial" w:hAnsi="Arial"/>
+          <w:b/>
+          <w:b/>
+          <w:bCs/>
+          <w:color w:val="000000"/>
+          <w:sz w:val="24"/>
+          <w:szCs w:val="24"/>
+        </w:rPr>
+      </w:pPr>
+      <w:r>
+        <w:rPr>
+          <w:rFonts w:ascii="Arial" w:hAnsi="Arial"/>
+          <w:b/>
+          <w:bCs/>
+          <w:color w:val="000000"/>
+          <w:sz w:val="24"/>
+          <w:szCs w:val="24"/>
+        </w:rPr>
+      </w:r>
+    </w:p>
+    <w:p>
+      <w:pPr>
+        <w:pStyle w:val="Ttulo2"/>
+        <w:rPr>
+          <w:rFonts w:ascii="Arial" w:hAnsi="Arial"/>
+          <w:b/>
+          <w:b/>
+          <w:bCs/>
+          <w:color w:val="000000"/>
+          <w:sz w:val="24"/>
+          <w:szCs w:val="24"/>
+        </w:rPr>
+      </w:pPr>
+      <w:r>
+        <w:rPr>
+          <w:rFonts w:ascii="Arial" w:hAnsi="Arial"/>
+          <w:b/>
+          <w:bCs/>
+          <w:color w:val="000000"/>
+          <w:sz w:val="24"/>
+          <w:szCs w:val="24"/>
+        </w:rPr>
+        <w:t>4.1 FORÇAS(STRENGHTS)</w:t>
+      </w:r>
+    </w:p>
+    <w:p>
+      <w:pPr>
+        <w:pStyle w:val="Normal"/>
+        <w:rPr>
+          <w:rFonts w:ascii="Arial" w:hAnsi="Arial"/>
+          <w:b/>
+          <w:b/>
+          <w:bCs/>
+          <w:color w:val="000000"/>
+          <w:sz w:val="24"/>
+          <w:szCs w:val="24"/>
+        </w:rPr>
+      </w:pPr>
+      <w:r>
+        <w:rPr>
+          <w:rFonts w:ascii="Arial" w:hAnsi="Arial"/>
+          <w:b/>
+          <w:bCs/>
+          <w:color w:val="000000"/>
+          <w:sz w:val="24"/>
+          <w:szCs w:val="24"/>
+        </w:rPr>
+      </w:r>
+    </w:p>
+    <w:p>
+      <w:pPr>
+        <w:pStyle w:val="Normal"/>
+        <w:rPr/>
+      </w:pPr>
+      <w:r>
+        <w:rPr>
+          <w:rFonts w:ascii="Arial" w:hAnsi="Arial"/>
+          <w:b/>
+          <w:bCs/>
+          <w:color w:val="000000"/>
+          <w:sz w:val="24"/>
+          <w:szCs w:val="24"/>
+        </w:rPr>
+        <w:tab/>
+      </w:r>
+      <w:r>
+        <w:rPr>
+          <w:rFonts w:eastAsia="Calibri" w:cs="Arial" w:ascii="Arial" w:hAnsi="Arial" w:cstheme="minorBidi" w:eastAsiaTheme="minorHAnsi"/>
+          <w:b w:val="false"/>
+          <w:bCs w:val="false"/>
+          <w:color w:val="000000"/>
+          <w:kern w:val="0"/>
+          <w:sz w:val="24"/>
+          <w:szCs w:val="24"/>
+          <w:lang w:val="pt-BR" w:eastAsia="en-US" w:bidi="ar-SA"/>
+        </w:rPr>
+        <w:t>Contamos com uma equipe motivada, especialistas nas áreas criticas do projeto, como por exemplo na área de tecnologia, um desenvolvedor com conhecimento em uma serie de tecnologias, e não somente relacionadas a desenvolvimento, conhecimento em infra em ambientes cloud para provisionamento de máquinas que executarão os sistemas inerentes ao projeto, também em outra área de suma importância para o sucesso do projeto, a gastronômica, ficará a cargo de uma chef de cozinha com anos de experiencia</w:t>
+      </w:r>
+      <w:r>
+        <w:rPr>
+          <w:rFonts w:ascii="Arial" w:hAnsi="Arial"/>
+          <w:b w:val="false"/>
+          <w:bCs w:val="false"/>
+          <w:color w:val="000000"/>
+          <w:sz w:val="24"/>
+          <w:szCs w:val="24"/>
+        </w:rPr>
+        <w:t>.</w:t>
+      </w:r>
+      <w:r>
+        <w:rPr>
+          <w:rFonts w:ascii="Arial" w:hAnsi="Arial"/>
+          <w:b w:val="false"/>
+          <w:bCs w:val="false"/>
+          <w:color w:val="000000"/>
+          <w:sz w:val="24"/>
+          <w:szCs w:val="24"/>
+        </w:rPr>
+        <w:t xml:space="preserve"> </w:t>
+      </w:r>
+      <w:r>
+        <w:rPr>
+          <w:rFonts w:ascii="Arial" w:hAnsi="Arial"/>
+          <w:b w:val="false"/>
+          <w:bCs w:val="false"/>
+          <w:color w:val="000000"/>
+          <w:sz w:val="24"/>
+          <w:szCs w:val="24"/>
+        </w:rPr>
+        <w:t xml:space="preserve"> </w:t>
+      </w:r>
+    </w:p>
+    <w:p>
+      <w:pPr>
+        <w:pStyle w:val="Ttulo2"/>
+        <w:rPr>
+          <w:rFonts w:ascii="Arial" w:hAnsi="Arial"/>
+          <w:b/>
+          <w:b/>
+          <w:bCs/>
+          <w:color w:val="000000"/>
+          <w:sz w:val="24"/>
+          <w:szCs w:val="24"/>
+        </w:rPr>
+      </w:pPr>
+      <w:r>
+        <w:rPr/>
+      </w:r>
+    </w:p>
+    <w:p>
+      <w:pPr>
+        <w:pStyle w:val="Ttulo2"/>
+        <w:rPr/>
+      </w:pPr>
+      <w:r>
+        <w:rPr>
+          <w:rFonts w:ascii="Arial" w:hAnsi="Arial"/>
+          <w:b/>
+          <w:bCs/>
+          <w:color w:val="000000"/>
+          <w:sz w:val="24"/>
+          <w:szCs w:val="24"/>
+        </w:rPr>
+        <w:t>4.</w:t>
+      </w:r>
+      <w:r>
+        <w:rPr>
+          <w:rFonts w:ascii="Arial" w:hAnsi="Arial"/>
+          <w:b/>
+          <w:bCs/>
+          <w:color w:val="000000"/>
+          <w:sz w:val="24"/>
+          <w:szCs w:val="24"/>
+        </w:rPr>
+        <w:t>2</w:t>
+      </w:r>
+      <w:r>
+        <w:rPr>
+          <w:rFonts w:ascii="Arial" w:hAnsi="Arial"/>
+          <w:b/>
+          <w:bCs/>
+          <w:color w:val="000000"/>
+          <w:sz w:val="24"/>
+          <w:szCs w:val="24"/>
+        </w:rPr>
+        <w:t xml:space="preserve"> </w:t>
+      </w:r>
+      <w:r>
+        <w:rPr>
+          <w:rFonts w:eastAsia="ＭＳ ゴシック" w:cs="Times New Roman" w:ascii="Arial" w:hAnsi="Arial" w:cstheme="majorBidi" w:eastAsiaTheme="majorEastAsia"/>
+          <w:b/>
+          <w:bCs/>
+          <w:color w:val="000000" w:themeShade="bf"/>
+          <w:kern w:val="0"/>
+          <w:sz w:val="24"/>
+          <w:szCs w:val="24"/>
+          <w:lang w:val="pt-BR" w:eastAsia="en-US" w:bidi="ar-SA"/>
+        </w:rPr>
+        <w:t>FRAQUEZAS</w:t>
+      </w:r>
+      <w:r>
+        <w:rPr>
+          <w:rFonts w:ascii="Arial" w:hAnsi="Arial"/>
+          <w:b/>
+          <w:bCs/>
+          <w:color w:val="000000"/>
+          <w:sz w:val="24"/>
+          <w:szCs w:val="24"/>
+        </w:rPr>
+        <w:t>(</w:t>
+      </w:r>
+      <w:r>
+        <w:rPr>
+          <w:rFonts w:eastAsia="ＭＳ ゴシック" w:cs="Times New Roman" w:ascii="Arial" w:hAnsi="Arial" w:cstheme="majorBidi" w:eastAsiaTheme="majorEastAsia"/>
+          <w:b/>
+          <w:bCs/>
+          <w:color w:val="000000" w:themeShade="bf"/>
+          <w:kern w:val="0"/>
+          <w:sz w:val="24"/>
+          <w:szCs w:val="24"/>
+          <w:lang w:val="pt-BR" w:eastAsia="en-US" w:bidi="ar-SA"/>
+        </w:rPr>
+        <w:t>WEAKNESSES</w:t>
+      </w:r>
+      <w:r>
+        <w:rPr>
+          <w:rFonts w:ascii="Arial" w:hAnsi="Arial"/>
+          <w:b/>
+          <w:bCs/>
+          <w:color w:val="000000"/>
+          <w:sz w:val="24"/>
+          <w:szCs w:val="24"/>
+        </w:rPr>
+        <w:t>)</w:t>
+      </w:r>
+    </w:p>
+    <w:p>
+      <w:pPr>
+        <w:pStyle w:val="Normal"/>
+        <w:rPr/>
+      </w:pPr>
+      <w:r>
+        <w:rPr>
+          <w:rFonts w:ascii="Arial" w:hAnsi="Arial"/>
+          <w:b/>
+          <w:bCs/>
+          <w:color w:val="000000"/>
+          <w:sz w:val="24"/>
+          <w:szCs w:val="24"/>
+        </w:rPr>
+        <w:tab/>
+      </w:r>
+      <w:r>
+        <w:rPr>
+          <w:rFonts w:ascii="Arial" w:hAnsi="Arial"/>
+          <w:b w:val="false"/>
+          <w:bCs w:val="false"/>
+          <w:color w:val="000000"/>
+          <w:sz w:val="24"/>
+          <w:szCs w:val="24"/>
+        </w:rPr>
+        <w:t xml:space="preserve">Algumas fraquezas identificadas estão relacionadas a falta de tempo para o desenvolvimento da parte de tecnológica do projeto, onde </w:t>
+      </w:r>
+      <w:r>
+        <w:rPr>
+          <w:rFonts w:eastAsia="Calibri" w:cs="Arial" w:ascii="Arial" w:hAnsi="Arial" w:cstheme="minorBidi" w:eastAsiaTheme="minorHAnsi"/>
+          <w:b w:val="false"/>
+          <w:bCs w:val="false"/>
+          <w:color w:val="000000"/>
+          <w:kern w:val="0"/>
+          <w:sz w:val="24"/>
+          <w:szCs w:val="24"/>
+          <w:lang w:val="pt-BR" w:eastAsia="en-US" w:bidi="ar-SA"/>
+        </w:rPr>
+        <w:t>devido a</w:t>
+      </w:r>
+      <w:r>
+        <w:rPr>
+          <w:rFonts w:ascii="Arial" w:hAnsi="Arial"/>
+          <w:b w:val="false"/>
+          <w:bCs w:val="false"/>
+          <w:color w:val="000000"/>
+          <w:sz w:val="24"/>
+          <w:szCs w:val="24"/>
+        </w:rPr>
+        <w:t xml:space="preserve"> contarmos somente com um desenvolvedor, desempenhando todos os papéis relacionados ao desenvolvimentos do software, este em alguns momentos ficará sobrecarregado como todas as tarefas, também podendo acarretar em atrasos caso este venha a ficar impossibilitado de produzir. Também como contamos com somente uma chef de cozinha, a produção dos pratos congelados inicialmente será reduzida, assim não podendo atender todos os clientes caso tenha uma alta adesão inicial.</w:t>
+      </w:r>
+    </w:p>
+    <w:p>
+      <w:pPr>
+        <w:pStyle w:val="Ttulo2"/>
+        <w:rPr>
+          <w:rFonts w:ascii="Arial" w:hAnsi="Arial"/>
+          <w:b/>
+          <w:b/>
+          <w:bCs/>
+          <w:color w:val="000000"/>
+          <w:sz w:val="24"/>
+          <w:szCs w:val="24"/>
+        </w:rPr>
+      </w:pPr>
+      <w:r>
+        <w:rPr/>
+      </w:r>
+    </w:p>
+    <w:p>
+      <w:pPr>
+        <w:pStyle w:val="Ttulo2"/>
+        <w:rPr/>
+      </w:pPr>
+      <w:r>
+        <w:rPr>
+          <w:rFonts w:ascii="Arial" w:hAnsi="Arial"/>
+          <w:b/>
+          <w:bCs/>
+          <w:color w:val="000000"/>
+          <w:sz w:val="24"/>
+          <w:szCs w:val="24"/>
+        </w:rPr>
+        <w:t>4.</w:t>
+      </w:r>
+      <w:r>
+        <w:rPr>
+          <w:rFonts w:ascii="Arial" w:hAnsi="Arial"/>
+          <w:b/>
+          <w:bCs/>
+          <w:color w:val="000000"/>
+          <w:sz w:val="24"/>
+          <w:szCs w:val="24"/>
+        </w:rPr>
+        <w:t>3</w:t>
+      </w:r>
+      <w:r>
+        <w:rPr>
+          <w:rFonts w:ascii="Arial" w:hAnsi="Arial"/>
+          <w:b/>
+          <w:bCs/>
+          <w:color w:val="000000"/>
+          <w:sz w:val="24"/>
+          <w:szCs w:val="24"/>
+        </w:rPr>
+        <w:t xml:space="preserve"> </w:t>
+      </w:r>
+      <w:r>
+        <w:rPr>
+          <w:rFonts w:eastAsia="ＭＳ ゴシック" w:cs="Times New Roman" w:ascii="Arial" w:hAnsi="Arial" w:cstheme="majorBidi" w:eastAsiaTheme="majorEastAsia"/>
+          <w:b/>
+          <w:bCs/>
+          <w:color w:val="000000" w:themeShade="bf"/>
+          <w:kern w:val="0"/>
+          <w:sz w:val="24"/>
+          <w:szCs w:val="24"/>
+          <w:lang w:val="pt-BR" w:eastAsia="en-US" w:bidi="ar-SA"/>
+        </w:rPr>
+        <w:t>OPORTUNIDADES</w:t>
+      </w:r>
+      <w:r>
+        <w:rPr>
+          <w:rFonts w:ascii="Arial" w:hAnsi="Arial"/>
+          <w:b/>
+          <w:bCs/>
+          <w:color w:val="000000"/>
+          <w:sz w:val="24"/>
+          <w:szCs w:val="24"/>
+        </w:rPr>
+        <w:t>(</w:t>
+      </w:r>
+      <w:r>
+        <w:rPr>
+          <w:rFonts w:eastAsia="ＭＳ ゴシック" w:cs="Times New Roman" w:ascii="Arial" w:hAnsi="Arial" w:cstheme="majorBidi" w:eastAsiaTheme="majorEastAsia"/>
+          <w:b/>
+          <w:bCs/>
+          <w:color w:val="000000" w:themeShade="bf"/>
+          <w:kern w:val="0"/>
+          <w:sz w:val="24"/>
+          <w:szCs w:val="24"/>
+          <w:lang w:val="pt-BR" w:eastAsia="en-US" w:bidi="ar-SA"/>
+        </w:rPr>
+        <w:t>OPPORTUNITIES</w:t>
+      </w:r>
+      <w:r>
+        <w:rPr>
+          <w:rFonts w:ascii="Arial" w:hAnsi="Arial"/>
+          <w:b/>
+          <w:bCs/>
+          <w:color w:val="000000"/>
+          <w:sz w:val="24"/>
+          <w:szCs w:val="24"/>
+        </w:rPr>
+        <w:t>)</w:t>
+      </w:r>
+    </w:p>
+    <w:p>
+      <w:pPr>
+        <w:pStyle w:val="Normal"/>
+        <w:rPr/>
+      </w:pPr>
+      <w:r>
+        <w:rPr>
+          <w:rFonts w:ascii="Arial" w:hAnsi="Arial"/>
+          <w:b/>
+          <w:bCs/>
+          <w:color w:val="000000"/>
+          <w:sz w:val="24"/>
+          <w:szCs w:val="24"/>
+        </w:rPr>
+        <w:tab/>
+      </w:r>
+      <w:r>
+        <w:rPr>
+          <w:rFonts w:eastAsia="Calibri" w:cs="Arial" w:ascii="Arial" w:hAnsi="Arial" w:cstheme="minorBidi" w:eastAsiaTheme="minorHAnsi"/>
+          <w:b w:val="false"/>
+          <w:bCs w:val="false"/>
+          <w:color w:val="000000"/>
+          <w:kern w:val="0"/>
+          <w:sz w:val="24"/>
+          <w:szCs w:val="24"/>
+          <w:lang w:val="pt-BR" w:eastAsia="en-US" w:bidi="ar-SA"/>
+        </w:rPr>
+        <w:t xml:space="preserve">Visualizamos que o mercado alimentício é muito promissor,  </w:t>
+      </w:r>
+      <w:r>
+        <w:rPr>
+          <w:rFonts w:eastAsia="Calibri" w:cs="Arial" w:ascii="Arial" w:hAnsi="Arial" w:cstheme="minorBidi" w:eastAsiaTheme="minorHAnsi"/>
+          <w:b w:val="false"/>
+          <w:bCs w:val="false"/>
+          <w:color w:val="000000"/>
+          <w:kern w:val="0"/>
+          <w:sz w:val="24"/>
+          <w:szCs w:val="24"/>
+          <w:lang w:val="pt-BR" w:eastAsia="en-US" w:bidi="ar-SA"/>
+        </w:rPr>
+        <w:t xml:space="preserve">temos alguns concorrentes atuando em nosso mercado alvo e também oferecendo o mesmo produto, porém todos eles carecem de uma presença digital, se limitando a venda convencional em certos pontos de venda, sendo assim, uma grande oportunidade atuar nesse ramo por meio digitais, atingindo esse público que cresce dia a dia e possui </w:t>
+      </w:r>
+      <w:r>
+        <w:rPr>
+          <w:rFonts w:eastAsia="Calibri" w:cs="Arial" w:ascii="Arial" w:hAnsi="Arial" w:cstheme="minorBidi" w:eastAsiaTheme="minorHAnsi"/>
+          <w:b w:val="false"/>
+          <w:bCs w:val="false"/>
+          <w:color w:val="000000"/>
+          <w:kern w:val="0"/>
+          <w:sz w:val="24"/>
+          <w:szCs w:val="24"/>
+          <w:lang w:val="pt-BR" w:eastAsia="en-US" w:bidi="ar-SA"/>
+        </w:rPr>
+        <w:t>uma fácil aderência tecnológica. Um projeto de que por conta de seu modelo de negócios e um sistema robusto, possibilita um modelo de franquia, o a venda do software para terceiros que atuam no mesmo ramo.</w:t>
+      </w:r>
+    </w:p>
+    <w:p>
+      <w:pPr>
+        <w:pStyle w:val="Normal"/>
+        <w:rPr>
+          <w:rFonts w:ascii="Arial" w:hAnsi="Arial"/>
+          <w:b/>
+          <w:b/>
+          <w:bCs/>
+          <w:color w:val="000000"/>
+          <w:sz w:val="24"/>
+          <w:szCs w:val="24"/>
+        </w:rPr>
+      </w:pPr>
+      <w:r>
+        <w:rPr>
+          <w:rFonts w:ascii="Arial" w:hAnsi="Arial"/>
+          <w:b/>
+          <w:bCs/>
+          <w:color w:val="000000"/>
+          <w:sz w:val="24"/>
+          <w:szCs w:val="24"/>
+        </w:rPr>
+      </w:r>
+    </w:p>
+    <w:p>
+      <w:pPr>
+        <w:pStyle w:val="Ttulo2"/>
+        <w:rPr/>
+      </w:pPr>
+      <w:r>
+        <w:rPr>
+          <w:rFonts w:ascii="Arial" w:hAnsi="Arial"/>
+          <w:b/>
+          <w:bCs/>
+          <w:color w:val="000000"/>
+          <w:sz w:val="24"/>
+          <w:szCs w:val="24"/>
+        </w:rPr>
+        <w:t>4.</w:t>
+      </w:r>
+      <w:r>
+        <w:rPr>
+          <w:rFonts w:ascii="Arial" w:hAnsi="Arial"/>
+          <w:b/>
+          <w:bCs/>
+          <w:color w:val="000000"/>
+          <w:sz w:val="24"/>
+          <w:szCs w:val="24"/>
+        </w:rPr>
+        <w:t>4</w:t>
+      </w:r>
+      <w:r>
+        <w:rPr>
+          <w:rFonts w:ascii="Arial" w:hAnsi="Arial"/>
+          <w:b/>
+          <w:bCs/>
+          <w:color w:val="000000"/>
+          <w:sz w:val="24"/>
+          <w:szCs w:val="24"/>
+        </w:rPr>
+        <w:t xml:space="preserve"> </w:t>
+      </w:r>
+      <w:r>
+        <w:rPr>
+          <w:rFonts w:eastAsia="ＭＳ ゴシック" w:cs="Times New Roman" w:ascii="Arial" w:hAnsi="Arial" w:cstheme="majorBidi" w:eastAsiaTheme="majorEastAsia"/>
+          <w:b/>
+          <w:bCs/>
+          <w:color w:val="000000" w:themeShade="bf"/>
+          <w:kern w:val="0"/>
+          <w:sz w:val="24"/>
+          <w:szCs w:val="24"/>
+          <w:lang w:val="pt-BR" w:eastAsia="en-US" w:bidi="ar-SA"/>
+        </w:rPr>
+        <w:t>AMEAÇAS</w:t>
+      </w:r>
+      <w:r>
+        <w:rPr>
+          <w:rFonts w:ascii="Arial" w:hAnsi="Arial"/>
+          <w:b/>
+          <w:bCs/>
+          <w:color w:val="000000"/>
+          <w:sz w:val="24"/>
+          <w:szCs w:val="24"/>
+        </w:rPr>
+        <w:t>(</w:t>
+      </w:r>
+      <w:r>
+        <w:rPr>
+          <w:rFonts w:eastAsia="ＭＳ ゴシック" w:cs="Times New Roman" w:ascii="Arial" w:hAnsi="Arial" w:cstheme="majorBidi" w:eastAsiaTheme="majorEastAsia"/>
+          <w:b/>
+          <w:bCs/>
+          <w:color w:val="000000" w:themeShade="bf"/>
+          <w:kern w:val="0"/>
+          <w:sz w:val="24"/>
+          <w:szCs w:val="24"/>
+          <w:lang w:val="pt-BR" w:eastAsia="en-US" w:bidi="ar-SA"/>
+        </w:rPr>
+        <w:t>THREATS</w:t>
+      </w:r>
+      <w:r>
+        <w:rPr>
+          <w:rFonts w:ascii="Arial" w:hAnsi="Arial"/>
+          <w:b/>
+          <w:bCs/>
+          <w:color w:val="000000"/>
+          <w:sz w:val="24"/>
+          <w:szCs w:val="24"/>
+        </w:rPr>
+        <w:t>)</w:t>
+      </w:r>
+    </w:p>
+    <w:p>
+      <w:pPr>
+        <w:pStyle w:val="Normal"/>
+        <w:rPr/>
+      </w:pPr>
+      <w:r>
+        <w:rPr>
+          <w:rFonts w:ascii="Arial" w:hAnsi="Arial"/>
+          <w:b/>
+          <w:bCs/>
+          <w:color w:val="000000"/>
+          <w:sz w:val="24"/>
+          <w:szCs w:val="24"/>
+        </w:rPr>
+        <w:tab/>
+      </w:r>
+      <w:r>
+        <w:rPr>
+          <w:rFonts w:ascii="Arial" w:hAnsi="Arial"/>
+          <w:b w:val="false"/>
+          <w:bCs w:val="false"/>
+          <w:color w:val="000000"/>
+          <w:sz w:val="24"/>
+          <w:szCs w:val="24"/>
+        </w:rPr>
+        <w:t xml:space="preserve">Caso venha a ocorrer algo que impossibilite o trabalho </w:t>
+      </w:r>
+      <w:r>
+        <w:rPr>
+          <w:rFonts w:eastAsia="Calibri" w:cs="Arial" w:ascii="Arial" w:hAnsi="Arial" w:cstheme="minorBidi" w:eastAsiaTheme="minorHAnsi"/>
+          <w:b w:val="false"/>
+          <w:bCs w:val="false"/>
+          <w:color w:val="000000"/>
+          <w:kern w:val="0"/>
+          <w:sz w:val="24"/>
+          <w:szCs w:val="24"/>
+          <w:lang w:val="pt-BR" w:eastAsia="en-US" w:bidi="ar-SA"/>
+        </w:rPr>
+        <w:t>d</w:t>
+      </w:r>
+      <w:r>
+        <w:rPr>
+          <w:rFonts w:ascii="Arial" w:hAnsi="Arial"/>
+          <w:b w:val="false"/>
+          <w:bCs w:val="false"/>
+          <w:color w:val="000000"/>
+          <w:sz w:val="24"/>
+          <w:szCs w:val="24"/>
+        </w:rPr>
+        <w:t xml:space="preserve">o desenvolvedor ou a chef de cozinha, o projeto correrá um grande risco, pois é extremamente dependente de ambos. Caso ocorra a falta de recursos financeiros para aquisição dos matérias para montagem da cozinha. </w:t>
+      </w:r>
+      <w:r>
+        <w:rPr>
+          <w:rFonts w:ascii="Arial" w:hAnsi="Arial"/>
+          <w:b w:val="false"/>
+          <w:bCs w:val="false"/>
+          <w:color w:val="000000"/>
+          <w:sz w:val="24"/>
+          <w:szCs w:val="24"/>
+        </w:rPr>
+        <w:t>Uma possível modernização e entrada nos meio digitais de algum de nossos concorrentes.</w:t>
+      </w:r>
+    </w:p>
+    <w:p>
+      <w:pPr>
+        <w:pStyle w:val="Normal"/>
+        <w:rPr>
+          <w:rFonts w:ascii="Arial" w:hAnsi="Arial"/>
+          <w:b w:val="false"/>
+          <w:b w:val="false"/>
+          <w:bCs w:val="false"/>
+          <w:color w:val="000000"/>
+          <w:sz w:val="24"/>
+          <w:szCs w:val="24"/>
+        </w:rPr>
+      </w:pPr>
+      <w:r>
+        <w:rPr/>
+      </w:r>
+    </w:p>
+    <w:p>
+      <w:pPr>
+        <w:pStyle w:val="Ttulo1"/>
+        <w:rPr/>
+      </w:pPr>
+      <w:r>
+        <w:rPr>
+          <w:rFonts w:ascii="Arial" w:hAnsi="Arial"/>
+          <w:b/>
+          <w:bCs/>
+          <w:color w:val="000000"/>
+          <w:sz w:val="24"/>
+          <w:szCs w:val="24"/>
+        </w:rPr>
+        <w:t>5</w:t>
+      </w:r>
+      <w:r>
+        <w:rPr>
+          <w:rFonts w:ascii="Arial" w:hAnsi="Arial"/>
+          <w:b/>
+          <w:bCs/>
+          <w:color w:val="000000"/>
+          <w:sz w:val="24"/>
+          <w:szCs w:val="24"/>
+        </w:rPr>
+        <w:t xml:space="preserve">. </w:t>
+      </w:r>
+      <w:r>
+        <w:rPr>
+          <w:rFonts w:eastAsia="ＭＳ ゴシック" w:cs="Times New Roman" w:ascii="Arial" w:hAnsi="Arial" w:cstheme="majorBidi" w:eastAsiaTheme="majorEastAsia"/>
+          <w:b/>
+          <w:bCs/>
+          <w:color w:val="000000" w:themeShade="bf"/>
+          <w:kern w:val="0"/>
+          <w:sz w:val="24"/>
+          <w:szCs w:val="24"/>
+          <w:lang w:val="pt-BR" w:eastAsia="en-US" w:bidi="ar-SA"/>
+        </w:rPr>
+        <w:t>MACRO ESCOPO</w:t>
+      </w:r>
+    </w:p>
+    <w:p>
+      <w:pPr>
+        <w:pStyle w:val="Normal"/>
+        <w:rPr>
+          <w:rFonts w:ascii="Arial" w:hAnsi="Arial" w:eastAsia="ＭＳ ゴシック" w:cs="Times New Roman" w:cstheme="majorBidi" w:eastAsiaTheme="majorEastAsia"/>
+          <w:b/>
+          <w:b/>
+          <w:bCs/>
+          <w:color w:val="000000" w:themeShade="bf"/>
+          <w:kern w:val="0"/>
+          <w:sz w:val="24"/>
+          <w:szCs w:val="24"/>
+          <w:lang w:val="pt-BR" w:eastAsia="en-US" w:bidi="ar-SA"/>
+        </w:rPr>
+      </w:pPr>
+      <w:r>
+        <w:rPr/>
+      </w:r>
+    </w:p>
+    <w:p>
+      <w:pPr>
+        <w:pStyle w:val="Ttulo2"/>
+        <w:rPr/>
+      </w:pPr>
+      <w:r>
+        <w:rPr>
+          <w:rFonts w:eastAsia="ＭＳ ゴシック" w:cs="Times New Roman" w:ascii="Arial" w:hAnsi="Arial" w:cstheme="majorBidi" w:eastAsiaTheme="majorEastAsia"/>
+          <w:b/>
+          <w:bCs/>
+          <w:color w:val="000000" w:themeShade="bf"/>
+          <w:kern w:val="0"/>
+          <w:sz w:val="24"/>
+          <w:szCs w:val="24"/>
+          <w:lang w:val="pt-BR" w:eastAsia="en-US" w:bidi="ar-SA"/>
+        </w:rPr>
+        <w:t>5.1 INICIAÇÃO</w:t>
+      </w:r>
+    </w:p>
+    <w:p>
+      <w:pPr>
+        <w:pStyle w:val="Normal"/>
+        <w:rPr>
+          <w:rFonts w:ascii="Arial" w:hAnsi="Arial" w:eastAsia="ＭＳ ゴシック" w:cs="Times New Roman" w:cstheme="majorBidi" w:eastAsiaTheme="majorEastAsia"/>
+          <w:b/>
+          <w:b/>
+          <w:bCs/>
+          <w:color w:val="000000" w:themeShade="bf"/>
+          <w:kern w:val="0"/>
+          <w:sz w:val="24"/>
+          <w:szCs w:val="24"/>
+          <w:lang w:val="pt-BR" w:eastAsia="en-US" w:bidi="ar-SA"/>
+        </w:rPr>
+      </w:pPr>
+      <w:r>
+        <w:rPr/>
+      </w:r>
+    </w:p>
+    <w:p>
+      <w:pPr>
+        <w:pStyle w:val="Ttulo2"/>
+        <w:rPr/>
+      </w:pPr>
+      <w:r>
+        <w:rPr>
+          <w:rFonts w:eastAsia="ＭＳ ゴシック" w:cs="Times New Roman" w:ascii="Arial" w:hAnsi="Arial" w:cstheme="majorBidi" w:eastAsiaTheme="majorEastAsia"/>
+          <w:b/>
+          <w:bCs/>
+          <w:color w:val="000000" w:themeShade="bf"/>
+          <w:kern w:val="0"/>
+          <w:sz w:val="24"/>
+          <w:szCs w:val="24"/>
+          <w:lang w:val="pt-BR" w:eastAsia="en-US" w:bidi="ar-SA"/>
+        </w:rPr>
+        <w:t>5.2 PLANEJAMENTO</w:t>
+      </w:r>
+    </w:p>
+    <w:p>
+      <w:pPr>
+        <w:pStyle w:val="Normal"/>
+        <w:rPr>
+          <w:rFonts w:ascii="Arial" w:hAnsi="Arial" w:eastAsia="ＭＳ ゴシック" w:cs="Times New Roman" w:cstheme="majorBidi" w:eastAsiaTheme="majorEastAsia"/>
+          <w:b/>
+          <w:b/>
+          <w:bCs/>
+          <w:color w:val="000000" w:themeShade="bf"/>
+          <w:kern w:val="0"/>
+          <w:sz w:val="24"/>
+          <w:szCs w:val="24"/>
+          <w:lang w:val="pt-BR" w:eastAsia="en-US" w:bidi="ar-SA"/>
+        </w:rPr>
+      </w:pPr>
+      <w:r>
+        <w:rPr/>
+      </w:r>
+    </w:p>
+    <w:p>
+      <w:pPr>
+        <w:pStyle w:val="Ttulo2"/>
+        <w:rPr/>
+      </w:pPr>
+      <w:r>
+        <w:rPr>
+          <w:rFonts w:eastAsia="ＭＳ ゴシック" w:cs="Times New Roman" w:ascii="Arial" w:hAnsi="Arial" w:cstheme="majorBidi" w:eastAsiaTheme="majorEastAsia"/>
+          <w:b/>
+          <w:bCs/>
+          <w:color w:val="000000" w:themeShade="bf"/>
+          <w:kern w:val="0"/>
+          <w:sz w:val="24"/>
+          <w:szCs w:val="24"/>
+          <w:lang w:val="pt-BR" w:eastAsia="en-US" w:bidi="ar-SA"/>
+        </w:rPr>
+        <w:t>5.3 EXECUÇÃO</w:t>
+      </w:r>
+    </w:p>
+    <w:p>
+      <w:pPr>
+        <w:pStyle w:val="Normal"/>
+        <w:rPr>
+          <w:rFonts w:ascii="Arial" w:hAnsi="Arial" w:eastAsia="ＭＳ ゴシック" w:cs="Times New Roman" w:cstheme="majorBidi" w:eastAsiaTheme="majorEastAsia"/>
+          <w:b/>
+          <w:b/>
+          <w:bCs/>
+          <w:color w:val="000000" w:themeShade="bf"/>
+          <w:kern w:val="0"/>
+          <w:sz w:val="24"/>
+          <w:szCs w:val="24"/>
+          <w:lang w:val="pt-BR" w:eastAsia="en-US" w:bidi="ar-SA"/>
+        </w:rPr>
+      </w:pPr>
+      <w:r>
+        <w:rPr/>
+      </w:r>
+    </w:p>
+    <w:p>
+      <w:pPr>
+        <w:pStyle w:val="Ttulo2"/>
+        <w:rPr/>
+      </w:pPr>
+      <w:r>
+        <w:rPr>
+          <w:rFonts w:eastAsia="ＭＳ ゴシック" w:cs="Times New Roman" w:ascii="Arial" w:hAnsi="Arial" w:cstheme="majorBidi" w:eastAsiaTheme="majorEastAsia"/>
+          <w:b/>
+          <w:bCs/>
+          <w:color w:val="000000" w:themeShade="bf"/>
+          <w:kern w:val="0"/>
+          <w:sz w:val="24"/>
+          <w:szCs w:val="24"/>
+          <w:lang w:val="pt-BR" w:eastAsia="en-US" w:bidi="ar-SA"/>
+        </w:rPr>
+        <w:t>5.4 FINALIZAÇÃO</w:t>
+      </w:r>
+    </w:p>
+    <w:p>
+      <w:pPr>
+        <w:pStyle w:val="Normal"/>
+        <w:rPr>
+          <w:rFonts w:ascii="Arial" w:hAnsi="Arial" w:eastAsia="ＭＳ ゴシック" w:cs="Times New Roman" w:cstheme="majorBidi" w:eastAsiaTheme="majorEastAsia"/>
+          <w:b/>
+          <w:b/>
+          <w:bCs/>
+          <w:color w:val="000000" w:themeShade="bf"/>
+          <w:kern w:val="0"/>
+          <w:sz w:val="24"/>
+          <w:szCs w:val="24"/>
+          <w:lang w:val="pt-BR" w:eastAsia="en-US" w:bidi="ar-SA"/>
+        </w:rPr>
+      </w:pPr>
+      <w:r>
+        <w:rPr/>
+      </w:r>
+    </w:p>
+    <w:p>
+      <w:pPr>
+        <w:pStyle w:val="Ttulo2"/>
+        <w:rPr/>
+      </w:pPr>
+      <w:r>
+        <w:rPr>
+          <w:rFonts w:eastAsia="ＭＳ ゴシック" w:cs="Times New Roman" w:ascii="Arial" w:hAnsi="Arial" w:cstheme="majorBidi" w:eastAsiaTheme="majorEastAsia"/>
+          <w:b/>
+          <w:bCs/>
+          <w:color w:val="000000" w:themeShade="bf"/>
+          <w:kern w:val="0"/>
+          <w:sz w:val="24"/>
+          <w:szCs w:val="24"/>
+          <w:lang w:val="pt-BR" w:eastAsia="en-US" w:bidi="ar-SA"/>
+        </w:rPr>
+        <w:t>5.5 CONTROLE</w:t>
+      </w:r>
+    </w:p>
+    <w:p>
+      <w:pPr>
+        <w:pStyle w:val="Normal"/>
+        <w:rPr>
+          <w:rFonts w:ascii="Arial" w:hAnsi="Arial" w:eastAsia="ＭＳ ゴシック" w:cs="Times New Roman" w:cstheme="majorBidi" w:eastAsiaTheme="majorEastAsia"/>
+          <w:b/>
+          <w:b/>
+          <w:bCs/>
+          <w:color w:val="000000" w:themeShade="bf"/>
+          <w:kern w:val="0"/>
+          <w:sz w:val="24"/>
+          <w:szCs w:val="24"/>
+          <w:lang w:val="pt-BR" w:eastAsia="en-US" w:bidi="ar-SA"/>
+        </w:rPr>
+      </w:pPr>
+      <w:r>
+        <w:rPr/>
+      </w:r>
+    </w:p>
+    <w:p>
+      <w:pPr>
+        <w:pStyle w:val="Ttulo1"/>
+        <w:rPr/>
+      </w:pPr>
+      <w:r>
+        <w:rPr>
+          <w:rFonts w:eastAsia="ＭＳ ゴシック" w:cs="Times New Roman" w:ascii="Arial" w:hAnsi="Arial" w:cstheme="majorBidi" w:eastAsiaTheme="majorEastAsia"/>
+          <w:b/>
+          <w:bCs/>
+          <w:color w:val="000000" w:themeShade="bf"/>
+          <w:kern w:val="0"/>
+          <w:sz w:val="24"/>
+          <w:szCs w:val="24"/>
+          <w:lang w:val="pt-BR" w:eastAsia="en-US" w:bidi="ar-SA"/>
+        </w:rPr>
+        <w:t xml:space="preserve">6. </w:t>
+      </w:r>
+      <w:r>
+        <w:rPr>
+          <w:rFonts w:eastAsia="ＭＳ ゴシック" w:cs="Times New Roman" w:ascii="Arial" w:hAnsi="Arial" w:cstheme="majorBidi" w:eastAsiaTheme="majorEastAsia"/>
+          <w:b/>
+          <w:bCs/>
+          <w:color w:val="000000" w:themeShade="bf"/>
+          <w:kern w:val="0"/>
+          <w:sz w:val="24"/>
+          <w:szCs w:val="24"/>
+          <w:lang w:val="pt-BR" w:eastAsia="en-US" w:bidi="ar-SA"/>
+        </w:rPr>
+        <w:t>CRONOGRAMA</w:t>
+      </w:r>
+    </w:p>
+    <w:p>
+      <w:pPr>
+        <w:pStyle w:val="Normal"/>
+        <w:rPr>
+          <w:rFonts w:ascii="Arial" w:hAnsi="Arial" w:eastAsia="ＭＳ ゴシック" w:cs="Times New Roman" w:cstheme="majorBidi" w:eastAsiaTheme="majorEastAsia"/>
+          <w:b/>
+          <w:b/>
+          <w:bCs/>
+          <w:color w:val="000000" w:themeShade="bf"/>
+          <w:kern w:val="0"/>
+          <w:sz w:val="24"/>
+          <w:szCs w:val="24"/>
+          <w:lang w:val="pt-BR" w:eastAsia="en-US" w:bidi="ar-SA"/>
+        </w:rPr>
+      </w:pPr>
+      <w:r>
+        <w:rPr/>
+      </w:r>
+    </w:p>
+    <w:p>
+      <w:pPr>
+        <w:pStyle w:val="Ttulo1"/>
+        <w:rPr/>
+      </w:pPr>
+      <w:r>
+        <w:rPr>
+          <w:rFonts w:eastAsia="ＭＳ ゴシック" w:cs="Times New Roman" w:ascii="Arial" w:hAnsi="Arial" w:cstheme="majorBidi" w:eastAsiaTheme="majorEastAsia"/>
+          <w:b/>
+          <w:bCs/>
+          <w:color w:val="000000" w:themeShade="bf"/>
+          <w:kern w:val="0"/>
+          <w:sz w:val="24"/>
+          <w:szCs w:val="24"/>
+          <w:lang w:val="pt-BR" w:eastAsia="en-US" w:bidi="ar-SA"/>
+        </w:rPr>
+        <w:t>6. PREVISÃO DE INVESTIMENTO</w:t>
+      </w:r>
+    </w:p>
+    <w:p>
+      <w:pPr>
+        <w:pStyle w:val="Normal"/>
+        <w:rPr>
+          <w:rFonts w:ascii="Arial" w:hAnsi="Arial" w:eastAsia="ＭＳ ゴシック" w:cs="Times New Roman" w:cstheme="majorBidi" w:eastAsiaTheme="majorEastAsia"/>
+          <w:b/>
+          <w:b/>
+          <w:bCs/>
+          <w:color w:val="000000" w:themeShade="bf"/>
+          <w:kern w:val="0"/>
+          <w:sz w:val="24"/>
+          <w:szCs w:val="24"/>
+          <w:lang w:val="pt-BR" w:eastAsia="en-US" w:bidi="ar-SA"/>
+        </w:rPr>
+      </w:pPr>
+      <w:r>
+        <w:rPr/>
+      </w:r>
+    </w:p>
+    <w:p>
+      <w:pPr>
+        <w:pStyle w:val="Ttulo1"/>
+        <w:rPr/>
+      </w:pPr>
+      <w:r>
+        <w:rPr>
+          <w:rFonts w:eastAsia="ＭＳ ゴシック" w:cs="Times New Roman" w:ascii="Arial" w:hAnsi="Arial" w:cstheme="majorBidi" w:eastAsiaTheme="majorEastAsia"/>
+          <w:b/>
+          <w:bCs/>
+          <w:color w:val="000000" w:themeShade="bf"/>
+          <w:kern w:val="0"/>
+          <w:sz w:val="24"/>
+          <w:szCs w:val="24"/>
+          <w:lang w:val="pt-BR" w:eastAsia="en-US" w:bidi="ar-SA"/>
+        </w:rPr>
+        <w:t>7. CONCLUSÃO</w:t>
+      </w:r>
+    </w:p>
+    <w:p>
+      <w:pPr>
+        <w:pStyle w:val="Normal"/>
+        <w:rPr>
+          <w:rFonts w:ascii="Arial" w:hAnsi="Arial" w:eastAsia="ＭＳ ゴシック" w:cs="Times New Roman" w:cstheme="majorBidi" w:eastAsiaTheme="majorEastAsia"/>
+          <w:b/>
+          <w:b/>
+          <w:bCs/>
+          <w:color w:val="000000" w:themeShade="bf"/>
+          <w:kern w:val="0"/>
+          <w:sz w:val="24"/>
+          <w:szCs w:val="24"/>
+          <w:lang w:val="pt-BR" w:eastAsia="en-US" w:bidi="ar-SA"/>
+        </w:rPr>
+      </w:pPr>
+      <w:r>
+        <w:rPr/>
+      </w:r>
+    </w:p>
+    <w:p>
+      <w:pPr>
+        <w:pStyle w:val="Normal"/>
+        <w:spacing w:before="0" w:after="160"/>
+        <w:rPr>
+          <w:rFonts w:ascii="Arial" w:hAnsi="Arial"/>
+          <w:b/>
+          <w:b/>
+          <w:bCs/>
+          <w:color w:val="000000"/>
+          <w:sz w:val="24"/>
+          <w:szCs w:val="24"/>
+        </w:rPr>
+      </w:pPr>
+      <w:r>
+        <w:rPr>
+          <w:rFonts w:eastAsia="ＭＳ ゴシック" w:cs="Times New Roman" w:ascii="Arial" w:hAnsi="Arial" w:cstheme="majorBidi" w:eastAsiaTheme="majorEastAsia"/>
+          <w:b w:val="false"/>
+          <w:bCs w:val="false"/>
+          <w:color w:val="000000" w:themeShade="bf"/>
+          <w:kern w:val="0"/>
+          <w:sz w:val="24"/>
+          <w:szCs w:val="24"/>
+          <w:lang w:val="pt-BR" w:eastAsia="en-US" w:bidi="ar-SA"/>
+        </w:rPr>
+        <w:t>Já a algum tempo era conhecido a importância de possuir uma presença digital, porém a pandemia acelerou e muito o processo de digitalização das empresas. Conseguimos visualizar que em nosso projeto essa forte presença digital é de suma importância neste mundo cada vez mais digital. Também outro ponto forte em nosso projeto é a de trazer praticidade a nossos clientes, além de realizar os pedidos do conforto de suas residencias, terão também a opção de delivery. Um projeto muito escalável tanto na parte técnica quanto no modelo de negócios que o envolve.</w:t>
       </w:r>
     </w:p>
     <w:sectPr>

</xml_diff>